<commit_message>
Exercicios 15 e 16
</commit_message>
<xml_diff>
--- a/Lista 1.docx
+++ b/Lista 1.docx
@@ -37,7 +37,7 @@
                 <w:sz w:val="24"/>
                 <w:szCs w:val="24"/>
               </w:rPr>
-              <w:t>ID</w:t>
+              <w:t>Requisitos</w:t>
             </w:r>
           </w:p>
         </w:tc>
@@ -310,6 +310,52 @@
               </w:rPr>
               <w:t>.</w:t>
             </w:r>
+          </w:p>
+        </w:tc>
+      </w:tr>
+      <w:tr>
+        <w:tc>
+          <w:tcPr>
+            <w:tcW w:w="2536" w:type="dxa"/>
+          </w:tcPr>
+          <w:p>
+            <w:pPr>
+              <w:pStyle w:val="PargrafodaLista"/>
+              <w:ind w:left="0"/>
+              <w:jc w:val="both"/>
+              <w:rPr>
+                <w:rFonts w:ascii="Arial" w:hAnsi="Arial" w:cs="Arial"/>
+                <w:b/>
+                <w:sz w:val="24"/>
+                <w:szCs w:val="24"/>
+              </w:rPr>
+            </w:pPr>
+            <w:r>
+              <w:rPr>
+                <w:rFonts w:ascii="Arial" w:hAnsi="Arial" w:cs="Arial"/>
+                <w:b/>
+                <w:sz w:val="24"/>
+                <w:szCs w:val="24"/>
+              </w:rPr>
+              <w:t>Pós-Condição</w:t>
+            </w:r>
+          </w:p>
+        </w:tc>
+        <w:tc>
+          <w:tcPr>
+            <w:tcW w:w="5670" w:type="dxa"/>
+          </w:tcPr>
+          <w:p>
+            <w:pPr>
+              <w:pStyle w:val="PargrafodaLista"/>
+              <w:ind w:left="0"/>
+              <w:jc w:val="both"/>
+              <w:rPr>
+                <w:rFonts w:ascii="Arial" w:hAnsi="Arial" w:cs="Arial"/>
+                <w:sz w:val="24"/>
+                <w:szCs w:val="24"/>
+              </w:rPr>
+            </w:pPr>
           </w:p>
         </w:tc>
       </w:tr>
@@ -603,7 +649,7 @@
                 <w:sz w:val="24"/>
                 <w:szCs w:val="24"/>
               </w:rPr>
-              <w:t>ID</w:t>
+              <w:t>Requisitos</w:t>
             </w:r>
           </w:p>
         </w:tc>
@@ -880,6 +926,52 @@
               </w:rPr>
               <w:t>.</w:t>
             </w:r>
+          </w:p>
+        </w:tc>
+      </w:tr>
+      <w:tr>
+        <w:tc>
+          <w:tcPr>
+            <w:tcW w:w="2536" w:type="dxa"/>
+          </w:tcPr>
+          <w:p>
+            <w:pPr>
+              <w:pStyle w:val="PargrafodaLista"/>
+              <w:ind w:left="0"/>
+              <w:jc w:val="both"/>
+              <w:rPr>
+                <w:rFonts w:ascii="Arial" w:hAnsi="Arial" w:cs="Arial"/>
+                <w:b/>
+                <w:sz w:val="24"/>
+                <w:szCs w:val="24"/>
+              </w:rPr>
+            </w:pPr>
+            <w:r>
+              <w:rPr>
+                <w:rFonts w:ascii="Arial" w:hAnsi="Arial" w:cs="Arial"/>
+                <w:b/>
+                <w:sz w:val="24"/>
+                <w:szCs w:val="24"/>
+              </w:rPr>
+              <w:t>Pós-Condição</w:t>
+            </w:r>
+          </w:p>
+        </w:tc>
+        <w:tc>
+          <w:tcPr>
+            <w:tcW w:w="5670" w:type="dxa"/>
+          </w:tcPr>
+          <w:p>
+            <w:pPr>
+              <w:pStyle w:val="PargrafodaLista"/>
+              <w:ind w:left="0"/>
+              <w:jc w:val="both"/>
+              <w:rPr>
+                <w:rFonts w:ascii="Arial" w:hAnsi="Arial" w:cs="Arial"/>
+                <w:sz w:val="24"/>
+                <w:szCs w:val="24"/>
+              </w:rPr>
+            </w:pPr>
           </w:p>
         </w:tc>
       </w:tr>
@@ -1300,7 +1392,7 @@
                 <w:sz w:val="24"/>
                 <w:szCs w:val="24"/>
               </w:rPr>
-              <w:t>ID</w:t>
+              <w:t>Requisitos</w:t>
             </w:r>
           </w:p>
         </w:tc>
@@ -1345,16 +1437,7 @@
                 <w:sz w:val="24"/>
                 <w:szCs w:val="24"/>
               </w:rPr>
-              <w:t>0</w:t>
-            </w:r>
-            <w:r>
-              <w:rPr>
-                <w:rFonts w:ascii="Arial" w:hAnsi="Arial" w:cs="Arial"/>
-                <w:b/>
-                <w:sz w:val="24"/>
-                <w:szCs w:val="24"/>
-              </w:rPr>
-              <w:t>3</w:t>
+              <w:t>03</w:t>
             </w:r>
             <w:r>
               <w:rPr>
@@ -1390,16 +1473,7 @@
                 <w:sz w:val="24"/>
                 <w:szCs w:val="24"/>
               </w:rPr>
-              <w:t xml:space="preserve">Manter </w:t>
-            </w:r>
-            <w:r>
-              <w:rPr>
-                <w:rFonts w:ascii="Arial" w:hAnsi="Arial" w:cs="Arial"/>
-                <w:b/>
-                <w:sz w:val="24"/>
-                <w:szCs w:val="24"/>
-              </w:rPr>
-              <w:t>V</w:t>
+              <w:t>Manter V</w:t>
             </w:r>
             <w:r>
               <w:rPr>
@@ -1468,6 +1542,9 @@
         </w:tc>
       </w:tr>
       <w:tr>
+        <w:trPr>
+          <w:trHeight w:val="181"/>
+        </w:trPr>
         <w:tc>
           <w:tcPr>
             <w:tcW w:w="2536" w:type="dxa"/>
@@ -1572,6 +1649,52 @@
               </w:rPr>
               <w:t>O veterinário deve possuir CRMV</w:t>
             </w:r>
+          </w:p>
+        </w:tc>
+      </w:tr>
+      <w:tr>
+        <w:tc>
+          <w:tcPr>
+            <w:tcW w:w="2536" w:type="dxa"/>
+          </w:tcPr>
+          <w:p>
+            <w:pPr>
+              <w:pStyle w:val="PargrafodaLista"/>
+              <w:ind w:left="0"/>
+              <w:jc w:val="both"/>
+              <w:rPr>
+                <w:rFonts w:ascii="Arial" w:hAnsi="Arial" w:cs="Arial"/>
+                <w:b/>
+                <w:sz w:val="24"/>
+                <w:szCs w:val="24"/>
+              </w:rPr>
+            </w:pPr>
+            <w:r>
+              <w:rPr>
+                <w:rFonts w:ascii="Arial" w:hAnsi="Arial" w:cs="Arial"/>
+                <w:b/>
+                <w:sz w:val="24"/>
+                <w:szCs w:val="24"/>
+              </w:rPr>
+              <w:t>Pós-Condição</w:t>
+            </w:r>
+          </w:p>
+        </w:tc>
+        <w:tc>
+          <w:tcPr>
+            <w:tcW w:w="5670" w:type="dxa"/>
+          </w:tcPr>
+          <w:p>
+            <w:pPr>
+              <w:pStyle w:val="PargrafodaLista"/>
+              <w:ind w:left="0"/>
+              <w:jc w:val="both"/>
+              <w:rPr>
+                <w:rFonts w:ascii="Arial" w:hAnsi="Arial" w:cs="Arial"/>
+                <w:sz w:val="24"/>
+                <w:szCs w:val="24"/>
+              </w:rPr>
+            </w:pPr>
           </w:p>
         </w:tc>
       </w:tr>
@@ -2149,6 +2272,52 @@
               </w:rPr>
               <w:t>Horário disponível</w:t>
             </w:r>
+          </w:p>
+        </w:tc>
+      </w:tr>
+      <w:tr>
+        <w:tc>
+          <w:tcPr>
+            <w:tcW w:w="2536" w:type="dxa"/>
+          </w:tcPr>
+          <w:p>
+            <w:pPr>
+              <w:pStyle w:val="PargrafodaLista"/>
+              <w:ind w:left="0"/>
+              <w:jc w:val="both"/>
+              <w:rPr>
+                <w:rFonts w:ascii="Arial" w:hAnsi="Arial" w:cs="Arial"/>
+                <w:b/>
+                <w:sz w:val="24"/>
+                <w:szCs w:val="24"/>
+              </w:rPr>
+            </w:pPr>
+            <w:r>
+              <w:rPr>
+                <w:rFonts w:ascii="Arial" w:hAnsi="Arial" w:cs="Arial"/>
+                <w:b/>
+                <w:sz w:val="24"/>
+                <w:szCs w:val="24"/>
+              </w:rPr>
+              <w:t>Pós-Condição</w:t>
+            </w:r>
+          </w:p>
+        </w:tc>
+        <w:tc>
+          <w:tcPr>
+            <w:tcW w:w="5670" w:type="dxa"/>
+          </w:tcPr>
+          <w:p>
+            <w:pPr>
+              <w:pStyle w:val="PargrafodaLista"/>
+              <w:ind w:left="0"/>
+              <w:jc w:val="both"/>
+              <w:rPr>
+                <w:rFonts w:ascii="Arial" w:hAnsi="Arial" w:cs="Arial"/>
+                <w:sz w:val="24"/>
+                <w:szCs w:val="24"/>
+              </w:rPr>
+            </w:pPr>
           </w:p>
         </w:tc>
       </w:tr>
@@ -2675,6 +2844,52 @@
                 <w:sz w:val="24"/>
                 <w:szCs w:val="24"/>
               </w:rPr>
+              <w:t>Pós-Condição</w:t>
+            </w:r>
+          </w:p>
+        </w:tc>
+        <w:tc>
+          <w:tcPr>
+            <w:tcW w:w="5670" w:type="dxa"/>
+          </w:tcPr>
+          <w:p>
+            <w:pPr>
+              <w:pStyle w:val="PargrafodaLista"/>
+              <w:ind w:left="0"/>
+              <w:jc w:val="both"/>
+              <w:rPr>
+                <w:rFonts w:ascii="Arial" w:hAnsi="Arial" w:cs="Arial"/>
+                <w:sz w:val="24"/>
+                <w:szCs w:val="24"/>
+              </w:rPr>
+            </w:pPr>
+          </w:p>
+        </w:tc>
+      </w:tr>
+      <w:tr>
+        <w:tc>
+          <w:tcPr>
+            <w:tcW w:w="2536" w:type="dxa"/>
+          </w:tcPr>
+          <w:p>
+            <w:pPr>
+              <w:pStyle w:val="PargrafodaLista"/>
+              <w:ind w:left="0"/>
+              <w:jc w:val="both"/>
+              <w:rPr>
+                <w:rFonts w:ascii="Arial" w:hAnsi="Arial" w:cs="Arial"/>
+                <w:b/>
+                <w:sz w:val="24"/>
+                <w:szCs w:val="24"/>
+              </w:rPr>
+            </w:pPr>
+            <w:r>
+              <w:rPr>
+                <w:rFonts w:ascii="Arial" w:hAnsi="Arial" w:cs="Arial"/>
+                <w:b/>
+                <w:sz w:val="24"/>
+                <w:szCs w:val="24"/>
+              </w:rPr>
               <w:t>Fluxo principal</w:t>
             </w:r>
           </w:p>
@@ -3296,6 +3511,52 @@
                 <w:sz w:val="24"/>
                 <w:szCs w:val="24"/>
               </w:rPr>
+              <w:t>Pós-Condição</w:t>
+            </w:r>
+          </w:p>
+        </w:tc>
+        <w:tc>
+          <w:tcPr>
+            <w:tcW w:w="5670" w:type="dxa"/>
+          </w:tcPr>
+          <w:p>
+            <w:pPr>
+              <w:pStyle w:val="PargrafodaLista"/>
+              <w:ind w:left="0"/>
+              <w:jc w:val="both"/>
+              <w:rPr>
+                <w:rFonts w:ascii="Arial" w:hAnsi="Arial" w:cs="Arial"/>
+                <w:sz w:val="24"/>
+                <w:szCs w:val="24"/>
+              </w:rPr>
+            </w:pPr>
+          </w:p>
+        </w:tc>
+      </w:tr>
+      <w:tr>
+        <w:tc>
+          <w:tcPr>
+            <w:tcW w:w="2536" w:type="dxa"/>
+          </w:tcPr>
+          <w:p>
+            <w:pPr>
+              <w:pStyle w:val="PargrafodaLista"/>
+              <w:ind w:left="0"/>
+              <w:jc w:val="both"/>
+              <w:rPr>
+                <w:rFonts w:ascii="Arial" w:hAnsi="Arial" w:cs="Arial"/>
+                <w:b/>
+                <w:sz w:val="24"/>
+                <w:szCs w:val="24"/>
+              </w:rPr>
+            </w:pPr>
+            <w:r>
+              <w:rPr>
+                <w:rFonts w:ascii="Arial" w:hAnsi="Arial" w:cs="Arial"/>
+                <w:b/>
+                <w:sz w:val="24"/>
+                <w:szCs w:val="24"/>
+              </w:rPr>
               <w:t>Fluxo principal</w:t>
             </w:r>
           </w:p>
@@ -3507,8 +3768,6 @@
               </w:rPr>
               <w:t>/hora</w:t>
             </w:r>
-            <w:bookmarkStart w:id="6" w:name="_GoBack"/>
-            <w:bookmarkEnd w:id="6"/>
             <w:r>
               <w:rPr>
                 <w:rFonts w:ascii="Arial" w:hAnsi="Arial" w:cs="Arial"/>
@@ -3522,6 +3781,105 @@
         </w:tc>
       </w:tr>
     </w:tbl>
+    <w:p/>
+    <w:p>
+      <w:bookmarkStart w:id="6" w:name="_GoBack"/>
+      <w:bookmarkEnd w:id="6"/>
+    </w:p>
+    <w:p>
+      <w:pPr>
+        <w:autoSpaceDE w:val="0"/>
+        <w:autoSpaceDN w:val="0"/>
+        <w:adjustRightInd w:val="0"/>
+        <w:spacing w:after="200" w:line="276" w:lineRule="auto"/>
+        <w:rPr>
+          <w:rFonts w:ascii="Calibri" w:hAnsi="Calibri" w:cs="Calibri"/>
+          <w:lang w:val="pt"/>
+        </w:rPr>
+      </w:pPr>
+      <w:r>
+        <w:rPr>
+          <w:rFonts w:ascii="Calibri" w:hAnsi="Calibri" w:cs="Calibri"/>
+          <w:lang w:val="pt"/>
+        </w:rPr>
+        <w:t>15- A classe mais coesa é cliente pois só há um atributo referenciado da classe dependente. E a menos coesa seria Consulta</w:t>
+      </w:r>
+      <w:r>
+        <w:rPr>
+          <w:rFonts w:ascii="Calibri" w:hAnsi="Calibri" w:cs="Calibri"/>
+          <w:lang w:val="pt"/>
+        </w:rPr>
+        <w:t>,</w:t>
+      </w:r>
+      <w:r>
+        <w:rPr>
+          <w:rFonts w:ascii="Calibri" w:hAnsi="Calibri" w:cs="Calibri"/>
+          <w:lang w:val="pt"/>
+        </w:rPr>
+        <w:t xml:space="preserve"> pois ela depende de </w:t>
+      </w:r>
+      <w:r>
+        <w:rPr>
+          <w:rFonts w:ascii="Calibri" w:hAnsi="Calibri" w:cs="Calibri"/>
+          <w:lang w:val="pt"/>
+        </w:rPr>
+        <w:t>várias</w:t>
+      </w:r>
+      <w:r>
+        <w:rPr>
+          <w:rFonts w:ascii="Calibri" w:hAnsi="Calibri" w:cs="Calibri"/>
+          <w:lang w:val="pt"/>
+        </w:rPr>
+        <w:t xml:space="preserve"> classes para o seu funcionamento. </w:t>
+      </w:r>
+    </w:p>
+    <w:p>
+      <w:pPr>
+        <w:autoSpaceDE w:val="0"/>
+        <w:autoSpaceDN w:val="0"/>
+        <w:adjustRightInd w:val="0"/>
+        <w:spacing w:after="200" w:line="276" w:lineRule="auto"/>
+        <w:rPr>
+          <w:rFonts w:ascii="Calibri" w:hAnsi="Calibri" w:cs="Calibri"/>
+          <w:lang w:val="pt"/>
+        </w:rPr>
+      </w:pPr>
+      <w:r>
+        <w:rPr>
+          <w:rFonts w:ascii="Calibri" w:hAnsi="Calibri" w:cs="Calibri"/>
+          <w:lang w:val="pt"/>
+        </w:rPr>
+        <w:t xml:space="preserve">16- A classe menos acoplada é a espécie, pois ela só será referência na classe animal. A mais acoplada é </w:t>
+      </w:r>
+      <w:r>
+        <w:rPr>
+          <w:rFonts w:ascii="Calibri" w:hAnsi="Calibri" w:cs="Calibri"/>
+          <w:lang w:val="pt"/>
+        </w:rPr>
+        <w:t>H</w:t>
+      </w:r>
+      <w:r>
+        <w:rPr>
+          <w:rFonts w:ascii="Calibri" w:hAnsi="Calibri" w:cs="Calibri"/>
+          <w:lang w:val="pt"/>
+        </w:rPr>
+        <w:t>istórico</w:t>
+      </w:r>
+      <w:r>
+        <w:rPr>
+          <w:rFonts w:ascii="Calibri" w:hAnsi="Calibri" w:cs="Calibri"/>
+          <w:lang w:val="pt"/>
+        </w:rPr>
+        <w:t>,</w:t>
+      </w:r>
+      <w:r>
+        <w:rPr>
+          <w:rFonts w:ascii="Calibri" w:hAnsi="Calibri" w:cs="Calibri"/>
+          <w:lang w:val="pt"/>
+        </w:rPr>
+        <w:t xml:space="preserve"> pois há dependência de várias classes.    </w:t>
+      </w:r>
+    </w:p>
     <w:p/>
     <w:sectPr>
       <w:pgSz w:w="11906" w:h="16838"/>
@@ -4292,7 +4650,7 @@
 </file>
 
 <file path=customXml/itemProps1.xml><?xml version="1.0" encoding="utf-8"?>
-<ds:datastoreItem xmlns:ds="http://schemas.openxmlformats.org/officeDocument/2006/customXml" ds:itemID="{27ACC381-4160-48B8-872B-765E201CB926}">
+<ds:datastoreItem xmlns:ds="http://schemas.openxmlformats.org/officeDocument/2006/customXml" ds:itemID="{9689F63A-BCE3-4653-9C25-39B9188602AC}">
   <ds:schemaRefs>
     <ds:schemaRef ds:uri="http://schemas.openxmlformats.org/officeDocument/2006/bibliography"/>
   </ds:schemaRefs>

</xml_diff>

<commit_message>
Classes enum + Exercicio 14 Astah
</commit_message>
<xml_diff>
--- a/Lista 1.docx
+++ b/Lista 1.docx
@@ -3782,10 +3782,7 @@
       </w:tr>
     </w:tbl>
     <w:p/>
-    <w:p>
-      <w:bookmarkStart w:id="6" w:name="_GoBack"/>
-      <w:bookmarkEnd w:id="6"/>
-    </w:p>
+    <w:p/>
     <w:p>
       <w:pPr>
         <w:autoSpaceDE w:val="0"/>
@@ -3877,8 +3874,29 @@
           <w:rFonts w:ascii="Calibri" w:hAnsi="Calibri" w:cs="Calibri"/>
           <w:lang w:val="pt"/>
         </w:rPr>
-        <w:t xml:space="preserve"> pois há dependência de várias classes.    </w:t>
+        <w:t xml:space="preserve"> pois há dependência de várias classes.   </w:t>
       </w:r>
+    </w:p>
+    <w:p>
+      <w:pPr>
+        <w:autoSpaceDE w:val="0"/>
+        <w:autoSpaceDN w:val="0"/>
+        <w:adjustRightInd w:val="0"/>
+        <w:spacing w:after="200" w:line="276" w:lineRule="auto"/>
+        <w:rPr>
+          <w:rFonts w:ascii="Calibri" w:hAnsi="Calibri" w:cs="Calibri"/>
+          <w:lang w:val="pt"/>
+        </w:rPr>
+      </w:pPr>
+      <w:r>
+        <w:rPr>
+          <w:rFonts w:ascii="Calibri" w:hAnsi="Calibri" w:cs="Calibri"/>
+          <w:lang w:val="pt"/>
+        </w:rPr>
+        <w:t xml:space="preserve">19 - </w:t>
+      </w:r>
+      <w:bookmarkStart w:id="6" w:name="_GoBack"/>
+      <w:bookmarkEnd w:id="6"/>
     </w:p>
     <w:p/>
     <w:sectPr>
@@ -4650,7 +4668,7 @@
 </file>
 
 <file path=customXml/itemProps1.xml><?xml version="1.0" encoding="utf-8"?>
-<ds:datastoreItem xmlns:ds="http://schemas.openxmlformats.org/officeDocument/2006/customXml" ds:itemID="{9689F63A-BCE3-4653-9C25-39B9188602AC}">
+<ds:datastoreItem xmlns:ds="http://schemas.openxmlformats.org/officeDocument/2006/customXml" ds:itemID="{AE61A6D8-5C4D-4033-A812-0FDB6C810FEC}">
   <ds:schemaRefs>
     <ds:schemaRef ds:uri="http://schemas.openxmlformats.org/officeDocument/2006/bibliography"/>
   </ds:schemaRefs>

</xml_diff>